<commit_message>
Added definitions of OOK and FSK modulation to the report; Added FSK samples plot with increased gain
</commit_message>
<xml_diff>
--- a/Raport.docx
+++ b/Raport.docx
@@ -1080,6 +1080,19 @@
         </w:rPr>
         <w:t xml:space="preserve"> na przesył</w:t>
       </w:r>
+      <w:r>
+        <w:rPr>
+          <w:lang w:val="pl-PL"/>
+        </w:rPr>
+        <w:t xml:space="preserve"> danych cyfrowych w postaci przebiegu prostokątnego (zera i jedynki). Modulacja polega na zmianie amplitudy carriera między dwoma poziomami – jeden poziom dla 1 sygnału modulującego, drugi dla 0.</w:t>
+      </w:r>
+    </w:p>
+    <w:p>
+      <w:pPr>
+        <w:rPr>
+          <w:lang w:val="pl-PL"/>
+        </w:rPr>
+      </w:pPr>
     </w:p>
     <w:p>
       <w:pPr>
@@ -1726,6 +1739,98 @@
           <w:lang w:val="pl-PL"/>
         </w:rPr>
         <w:t>Modulacja FSK</w:t>
+      </w:r>
+    </w:p>
+    <w:p>
+      <w:pPr>
+        <w:rPr>
+          <w:lang w:val="pl-PL"/>
+        </w:rPr>
+      </w:pPr>
+    </w:p>
+    <w:p>
+      <w:pPr>
+        <w:rPr>
+          <w:lang w:val="pl-PL"/>
+        </w:rPr>
+      </w:pPr>
+      <w:r>
+        <w:rPr>
+          <w:lang w:val="pl-PL"/>
+        </w:rPr>
+        <w:t xml:space="preserve">Modulacja </w:t>
+      </w:r>
+      <w:r>
+        <w:rPr>
+          <w:lang w:val="pl-PL"/>
+        </w:rPr>
+        <w:t xml:space="preserve">FSK </w:t>
+      </w:r>
+      <w:r>
+        <w:rPr>
+          <w:lang w:val="pl-PL"/>
+        </w:rPr>
+        <w:t>(</w:t>
+      </w:r>
+      <w:r>
+        <w:rPr>
+          <w:lang w:val="pl-PL"/>
+        </w:rPr>
+        <w:t>Frequency shift</w:t>
+      </w:r>
+      <w:r>
+        <w:rPr>
+          <w:lang w:val="pl-PL"/>
+        </w:rPr>
+        <w:t xml:space="preserve"> keying) to typ modulacji AM, pozwalający</w:t>
+      </w:r>
+      <w:r>
+        <w:rPr>
+          <w:lang w:val="pl-PL"/>
+        </w:rPr>
+        <w:t xml:space="preserve"> na przesył danych cyfrowych</w:t>
+      </w:r>
+      <w:r>
+        <w:rPr>
+          <w:lang w:val="pl-PL"/>
+        </w:rPr>
+        <w:t>.</w:t>
+      </w:r>
+      <w:r>
+        <w:rPr>
+          <w:lang w:val="pl-PL"/>
+        </w:rPr>
+        <w:t xml:space="preserve"> Modulacja polega na zmianie </w:t>
+      </w:r>
+      <w:r>
+        <w:rPr>
+          <w:lang w:val="pl-PL"/>
+        </w:rPr>
+        <w:t>częstotliwości</w:t>
+      </w:r>
+      <w:r>
+        <w:rPr>
+          <w:lang w:val="pl-PL"/>
+        </w:rPr>
+        <w:t xml:space="preserve"> carriera między </w:t>
+      </w:r>
+      <w:r>
+        <w:rPr>
+          <w:lang w:val="pl-PL"/>
+        </w:rPr>
+        <w:t>wieloma (w najproszym przypadku modulacji przebiegiem prostokątnym - dwoma)</w:t>
+      </w:r>
+      <w:r>
+        <w:rPr>
+          <w:lang w:val="pl-PL"/>
+        </w:rPr>
+        <w:t xml:space="preserve"> </w:t>
+      </w:r>
+      <w:r>
+        <w:rPr>
+          <w:lang w:val="pl-PL"/>
+        </w:rPr>
+        <w:t>ustalonymi wartościami, odpowiadającymi różnym wartościom sygnału wejściowego.</w:t>
       </w:r>
     </w:p>
     <w:p>
@@ -2773,6 +2878,7 @@
   <w:style w:type="paragraph" w:default="1" w:styleId="Normal">
     <w:name w:val="Normal"/>
     <w:qFormat/>
+    <w:rsid w:val="007C69E3"/>
   </w:style>
   <w:style w:type="character" w:default="1" w:styleId="DefaultParagraphFont">
     <w:name w:val="Default Paragraph Font"/>

</xml_diff>

<commit_message>
Updates to report - added plots with examples of OOK/ASK/FSK modulation, added info about selected frequency to tune to in transmission examples
</commit_message>
<xml_diff>
--- a/Raport.docx
+++ b/Raport.docx
@@ -1061,6 +1061,60 @@
           <w:lang w:val="pl-PL"/>
         </w:rPr>
       </w:pPr>
+      <w:r>
+        <w:rPr>
+          <w:noProof/>
+          <w:lang w:val="pl-PL"/>
+        </w:rPr>
+        <w:drawing>
+          <wp:inline distT="0" distB="0" distL="0" distR="0" wp14:anchorId="108FCD20" wp14:editId="5D9DF8A4">
+            <wp:extent cx="5762625" cy="3981450"/>
+            <wp:effectExtent l="0" t="0" r="9525" b="0"/>
+            <wp:docPr id="7" name="Picture 7"/>
+            <wp:cNvGraphicFramePr>
+              <a:graphicFrameLocks xmlns:a="http://schemas.openxmlformats.org/drawingml/2006/main" noChangeAspect="1"/>
+            </wp:cNvGraphicFramePr>
+            <a:graphic xmlns:a="http://schemas.openxmlformats.org/drawingml/2006/main">
+              <a:graphicData uri="http://schemas.openxmlformats.org/drawingml/2006/picture">
+                <pic:pic xmlns:pic="http://schemas.openxmlformats.org/drawingml/2006/picture">
+                  <pic:nvPicPr>
+                    <pic:cNvPr id="0" name="Picture 2"/>
+                    <pic:cNvPicPr>
+                      <a:picLocks noChangeAspect="1" noChangeArrowheads="1"/>
+                    </pic:cNvPicPr>
+                  </pic:nvPicPr>
+                  <pic:blipFill>
+                    <a:blip r:embed="rId16">
+                      <a:extLst>
+                        <a:ext uri="{28A0092B-C50C-407E-A947-70E740481C1C}">
+                          <a14:useLocalDpi xmlns:a14="http://schemas.microsoft.com/office/drawing/2010/main" val="0"/>
+                        </a:ext>
+                      </a:extLst>
+                    </a:blip>
+                    <a:srcRect/>
+                    <a:stretch>
+                      <a:fillRect/>
+                    </a:stretch>
+                  </pic:blipFill>
+                  <pic:spPr bwMode="auto">
+                    <a:xfrm>
+                      <a:off x="0" y="0"/>
+                      <a:ext cx="5762625" cy="3981450"/>
+                    </a:xfrm>
+                    <a:prstGeom prst="rect">
+                      <a:avLst/>
+                    </a:prstGeom>
+                    <a:noFill/>
+                    <a:ln>
+                      <a:noFill/>
+                    </a:ln>
+                  </pic:spPr>
+                </pic:pic>
+              </a:graphicData>
+            </a:graphic>
+          </wp:inline>
+        </w:drawing>
+      </w:r>
     </w:p>
     <w:p>
       <w:pPr>
@@ -1112,6 +1166,12 @@
         </w:rPr>
         <w:t>sygnału modulowanego OOK zostały zwizualizowane na poniższych wykresach.</w:t>
       </w:r>
+      <w:r>
+        <w:rPr>
+          <w:lang w:val="pl-PL"/>
+        </w:rPr>
+        <w:t xml:space="preserve"> Tuner ustawiono na częstotliwość 433,877 MHz.</w:t>
+      </w:r>
     </w:p>
     <w:p>
       <w:pPr>
@@ -1121,6 +1181,7 @@
         <w:rPr>
           <w:noProof/>
         </w:rPr>
+        <w:lastRenderedPageBreak/>
         <w:drawing>
           <wp:inline distT="0" distB="0" distL="0" distR="0" wp14:anchorId="04225D82" wp14:editId="3569FCB9">
             <wp:extent cx="4723809" cy="3530159"/>
@@ -1134,106 +1195,6 @@
                 <pic:pic xmlns:pic="http://schemas.openxmlformats.org/drawingml/2006/picture">
                   <pic:nvPicPr>
                     <pic:cNvPr id="1" name=""/>
-                    <pic:cNvPicPr/>
-                  </pic:nvPicPr>
-                  <pic:blipFill>
-                    <a:blip r:embed="rId16"/>
-                    <a:stretch>
-                      <a:fillRect/>
-                    </a:stretch>
-                  </pic:blipFill>
-                  <pic:spPr>
-                    <a:xfrm>
-                      <a:off x="0" y="0"/>
-                      <a:ext cx="4723809" cy="3530159"/>
-                    </a:xfrm>
-                    <a:prstGeom prst="rect">
-                      <a:avLst/>
-                    </a:prstGeom>
-                  </pic:spPr>
-                </pic:pic>
-              </a:graphicData>
-            </a:graphic>
-          </wp:inline>
-        </w:drawing>
-      </w:r>
-    </w:p>
-    <w:p>
-      <w:pPr>
-        <w:pStyle w:val="Caption"/>
-        <w:rPr>
-          <w:lang w:val="pl-PL"/>
-        </w:rPr>
-      </w:pPr>
-      <w:r>
-        <w:rPr>
-          <w:lang w:val="pl-PL"/>
-        </w:rPr>
-        <w:t xml:space="preserve">Rysunek </w:t>
-      </w:r>
-      <w:r>
-        <w:fldChar w:fldCharType="begin"/>
-      </w:r>
-      <w:r>
-        <w:rPr>
-          <w:lang w:val="pl-PL"/>
-        </w:rPr>
-        <w:instrText xml:space="preserve"> SEQ Rysunek \* ARABIC </w:instrText>
-      </w:r>
-      <w:r>
-        <w:fldChar w:fldCharType="separate"/>
-      </w:r>
-      <w:r>
-        <w:rPr>
-          <w:noProof/>
-          <w:lang w:val="pl-PL"/>
-        </w:rPr>
-        <w:t>5</w:t>
-      </w:r>
-      <w:r>
-        <w:fldChar w:fldCharType="end"/>
-      </w:r>
-      <w:r>
-        <w:rPr>
-          <w:lang w:val="pl-PL"/>
-        </w:rPr>
-        <w:t xml:space="preserve"> </w:t>
-      </w:r>
-      <w:r>
-        <w:rPr>
-          <w:lang w:val="pl-PL"/>
-        </w:rPr>
-        <w:t>Próbki wyświetlone w p</w:t>
-      </w:r>
-      <w:r>
-        <w:rPr>
-          <w:lang w:val="pl-PL"/>
-        </w:rPr>
-        <w:t>ostaci wykresu punktowego.</w:t>
-      </w:r>
-    </w:p>
-    <w:p>
-      <w:pPr>
-        <w:keepNext/>
-      </w:pPr>
-      <w:r>
-        <w:rPr>
-          <w:noProof/>
-        </w:rPr>
-        <w:lastRenderedPageBreak/>
-        <w:drawing>
-          <wp:inline distT="0" distB="0" distL="0" distR="0" wp14:anchorId="5B60E653" wp14:editId="2F70EABA">
-            <wp:extent cx="4723809" cy="3530159"/>
-            <wp:effectExtent l="0" t="0" r="635" b="0"/>
-            <wp:docPr id="21" name="Picture 21" descr="Chart, bar chart&#10;&#10;Description automatically generated"/>
-            <wp:cNvGraphicFramePr>
-              <a:graphicFrameLocks xmlns:a="http://schemas.openxmlformats.org/drawingml/2006/main" noChangeAspect="1"/>
-            </wp:cNvGraphicFramePr>
-            <a:graphic xmlns:a="http://schemas.openxmlformats.org/drawingml/2006/main">
-              <a:graphicData uri="http://schemas.openxmlformats.org/drawingml/2006/picture">
-                <pic:pic xmlns:pic="http://schemas.openxmlformats.org/drawingml/2006/picture">
-                  <pic:nvPicPr>
-                    <pic:cNvPr id="21" name="Picture 21" descr="Chart, bar chart&#10;&#10;Description automatically generated"/>
                     <pic:cNvPicPr/>
                   </pic:nvPicPr>
                   <pic:blipFill>
@@ -1288,7 +1249,7 @@
           <w:noProof/>
           <w:lang w:val="pl-PL"/>
         </w:rPr>
-        <w:t>6</w:t>
+        <w:t>5</w:t>
       </w:r>
       <w:r>
         <w:fldChar w:fldCharType="end"/>
@@ -1297,15 +1258,20 @@
         <w:rPr>
           <w:lang w:val="pl-PL"/>
         </w:rPr>
-        <w:t xml:space="preserve"> Próbki wyświetlone w postaci wykresu liniowego.</w:t>
-      </w:r>
-    </w:p>
-    <w:p>
-      <w:pPr>
-        <w:rPr>
-          <w:lang w:val="pl-PL"/>
-        </w:rPr>
-      </w:pPr>
+        <w:t xml:space="preserve"> </w:t>
+      </w:r>
+      <w:r>
+        <w:rPr>
+          <w:lang w:val="pl-PL"/>
+        </w:rPr>
+        <w:t>Próbki wyświetlone w p</w:t>
+      </w:r>
+      <w:r>
+        <w:rPr>
+          <w:lang w:val="pl-PL"/>
+        </w:rPr>
+        <w:t>ostaci wykresu punktowego.</w:t>
+      </w:r>
     </w:p>
     <w:p>
       <w:pPr>
@@ -1316,10 +1282,10 @@
           <w:noProof/>
         </w:rPr>
         <w:drawing>
-          <wp:inline distT="0" distB="0" distL="0" distR="0" wp14:anchorId="58151046" wp14:editId="3B1E32F5">
+          <wp:inline distT="0" distB="0" distL="0" distR="0" wp14:anchorId="5B60E653" wp14:editId="2F70EABA">
             <wp:extent cx="4723809" cy="3530159"/>
             <wp:effectExtent l="0" t="0" r="635" b="0"/>
-            <wp:docPr id="24" name="Picture 24" descr="Chart, bar chart&#10;&#10;Description automatically generated"/>
+            <wp:docPr id="21" name="Picture 21" descr="Chart, bar chart&#10;&#10;Description automatically generated"/>
             <wp:cNvGraphicFramePr>
               <a:graphicFrameLocks xmlns:a="http://schemas.openxmlformats.org/drawingml/2006/main" noChangeAspect="1"/>
             </wp:cNvGraphicFramePr>
@@ -1327,7 +1293,7 @@
               <a:graphicData uri="http://schemas.openxmlformats.org/drawingml/2006/picture">
                 <pic:pic xmlns:pic="http://schemas.openxmlformats.org/drawingml/2006/picture">
                   <pic:nvPicPr>
-                    <pic:cNvPr id="24" name="Picture 24" descr="Chart, bar chart&#10;&#10;Description automatically generated"/>
+                    <pic:cNvPr id="21" name="Picture 21" descr="Chart, bar chart&#10;&#10;Description automatically generated"/>
                     <pic:cNvPicPr/>
                   </pic:nvPicPr>
                   <pic:blipFill>
@@ -1382,6 +1348,101 @@
           <w:noProof/>
           <w:lang w:val="pl-PL"/>
         </w:rPr>
+        <w:t>6</w:t>
+      </w:r>
+      <w:r>
+        <w:fldChar w:fldCharType="end"/>
+      </w:r>
+      <w:r>
+        <w:rPr>
+          <w:lang w:val="pl-PL"/>
+        </w:rPr>
+        <w:t xml:space="preserve"> Próbki wyświetlone w postaci wykresu liniowego.</w:t>
+      </w:r>
+    </w:p>
+    <w:p>
+      <w:pPr>
+        <w:rPr>
+          <w:lang w:val="pl-PL"/>
+        </w:rPr>
+      </w:pPr>
+    </w:p>
+    <w:p>
+      <w:pPr>
+        <w:keepNext/>
+      </w:pPr>
+      <w:r>
+        <w:rPr>
+          <w:noProof/>
+        </w:rPr>
+        <w:lastRenderedPageBreak/>
+        <w:drawing>
+          <wp:inline distT="0" distB="0" distL="0" distR="0" wp14:anchorId="58151046" wp14:editId="3B1E32F5">
+            <wp:extent cx="4723809" cy="3530159"/>
+            <wp:effectExtent l="0" t="0" r="635" b="0"/>
+            <wp:docPr id="24" name="Picture 24" descr="Chart, bar chart&#10;&#10;Description automatically generated"/>
+            <wp:cNvGraphicFramePr>
+              <a:graphicFrameLocks xmlns:a="http://schemas.openxmlformats.org/drawingml/2006/main" noChangeAspect="1"/>
+            </wp:cNvGraphicFramePr>
+            <a:graphic xmlns:a="http://schemas.openxmlformats.org/drawingml/2006/main">
+              <a:graphicData uri="http://schemas.openxmlformats.org/drawingml/2006/picture">
+                <pic:pic xmlns:pic="http://schemas.openxmlformats.org/drawingml/2006/picture">
+                  <pic:nvPicPr>
+                    <pic:cNvPr id="24" name="Picture 24" descr="Chart, bar chart&#10;&#10;Description automatically generated"/>
+                    <pic:cNvPicPr/>
+                  </pic:nvPicPr>
+                  <pic:blipFill>
+                    <a:blip r:embed="rId19"/>
+                    <a:stretch>
+                      <a:fillRect/>
+                    </a:stretch>
+                  </pic:blipFill>
+                  <pic:spPr>
+                    <a:xfrm>
+                      <a:off x="0" y="0"/>
+                      <a:ext cx="4723809" cy="3530159"/>
+                    </a:xfrm>
+                    <a:prstGeom prst="rect">
+                      <a:avLst/>
+                    </a:prstGeom>
+                  </pic:spPr>
+                </pic:pic>
+              </a:graphicData>
+            </a:graphic>
+          </wp:inline>
+        </w:drawing>
+      </w:r>
+    </w:p>
+    <w:p>
+      <w:pPr>
+        <w:pStyle w:val="Caption"/>
+        <w:rPr>
+          <w:lang w:val="pl-PL"/>
+        </w:rPr>
+      </w:pPr>
+      <w:r>
+        <w:rPr>
+          <w:lang w:val="pl-PL"/>
+        </w:rPr>
+        <w:t xml:space="preserve">Rysunek </w:t>
+      </w:r>
+      <w:r>
+        <w:fldChar w:fldCharType="begin"/>
+      </w:r>
+      <w:r>
+        <w:rPr>
+          <w:lang w:val="pl-PL"/>
+        </w:rPr>
+        <w:instrText xml:space="preserve"> SEQ Rysunek \* ARABIC </w:instrText>
+      </w:r>
+      <w:r>
+        <w:fldChar w:fldCharType="separate"/>
+      </w:r>
+      <w:r>
+        <w:rPr>
+          <w:noProof/>
+          <w:lang w:val="pl-PL"/>
+        </w:rPr>
         <w:t>7</w:t>
       </w:r>
       <w:r>
@@ -1431,7 +1492,6 @@
         <w:rPr>
           <w:noProof/>
         </w:rPr>
-        <w:lastRenderedPageBreak/>
         <w:drawing>
           <wp:inline distT="0" distB="0" distL="0" distR="0" wp14:anchorId="02F84637" wp14:editId="09AA6442">
             <wp:extent cx="4838095" cy="3530159"/>
@@ -1448,7 +1508,7 @@
                     <pic:cNvPicPr/>
                   </pic:nvPicPr>
                   <pic:blipFill>
-                    <a:blip r:embed="rId19"/>
+                    <a:blip r:embed="rId20"/>
                     <a:stretch>
                       <a:fillRect/>
                     </a:stretch>
@@ -1519,6 +1579,7 @@
         <w:rPr>
           <w:noProof/>
         </w:rPr>
+        <w:lastRenderedPageBreak/>
         <w:drawing>
           <wp:inline distT="0" distB="0" distL="0" distR="0" wp14:anchorId="634BAB84" wp14:editId="2AC1D79F">
             <wp:extent cx="5760720" cy="2747010"/>
@@ -1535,7 +1596,7 @@
                     <pic:cNvPicPr/>
                   </pic:nvPicPr>
                   <pic:blipFill>
-                    <a:blip r:embed="rId20"/>
+                    <a:blip r:embed="rId21"/>
                     <a:stretch>
                       <a:fillRect/>
                     </a:stretch>
@@ -1626,7 +1687,6 @@
         <w:rPr>
           <w:noProof/>
         </w:rPr>
-        <w:lastRenderedPageBreak/>
         <w:drawing>
           <wp:inline distT="0" distB="0" distL="0" distR="0" wp14:anchorId="015F1BCA" wp14:editId="38B9BC18">
             <wp:extent cx="4761905" cy="3530159"/>
@@ -1643,7 +1703,7 @@
                     <pic:cNvPicPr/>
                   </pic:nvPicPr>
                   <pic:blipFill>
-                    <a:blip r:embed="rId21"/>
+                    <a:blip r:embed="rId22"/>
                     <a:stretch>
                       <a:fillRect/>
                     </a:stretch>
@@ -1738,6 +1798,7 @@
           <w:szCs w:val="36"/>
           <w:lang w:val="pl-PL"/>
         </w:rPr>
+        <w:lastRenderedPageBreak/>
         <w:t>Modulacja FSK</w:t>
       </w:r>
     </w:p>
@@ -1747,6 +1808,60 @@
           <w:lang w:val="pl-PL"/>
         </w:rPr>
       </w:pPr>
+      <w:r>
+        <w:rPr>
+          <w:noProof/>
+          <w:lang w:val="pl-PL"/>
+        </w:rPr>
+        <w:drawing>
+          <wp:inline distT="0" distB="0" distL="0" distR="0" wp14:anchorId="4F86D1C2" wp14:editId="6566DD7C">
+            <wp:extent cx="5762625" cy="6477000"/>
+            <wp:effectExtent l="0" t="0" r="9525" b="0"/>
+            <wp:docPr id="16" name="Picture 16"/>
+            <wp:cNvGraphicFramePr>
+              <a:graphicFrameLocks xmlns:a="http://schemas.openxmlformats.org/drawingml/2006/main" noChangeAspect="1"/>
+            </wp:cNvGraphicFramePr>
+            <a:graphic xmlns:a="http://schemas.openxmlformats.org/drawingml/2006/main">
+              <a:graphicData uri="http://schemas.openxmlformats.org/drawingml/2006/picture">
+                <pic:pic xmlns:pic="http://schemas.openxmlformats.org/drawingml/2006/picture">
+                  <pic:nvPicPr>
+                    <pic:cNvPr id="0" name="Picture 4"/>
+                    <pic:cNvPicPr>
+                      <a:picLocks noChangeAspect="1" noChangeArrowheads="1"/>
+                    </pic:cNvPicPr>
+                  </pic:nvPicPr>
+                  <pic:blipFill>
+                    <a:blip r:embed="rId23">
+                      <a:extLst>
+                        <a:ext uri="{28A0092B-C50C-407E-A947-70E740481C1C}">
+                          <a14:useLocalDpi xmlns:a14="http://schemas.microsoft.com/office/drawing/2010/main" val="0"/>
+                        </a:ext>
+                      </a:extLst>
+                    </a:blip>
+                    <a:srcRect/>
+                    <a:stretch>
+                      <a:fillRect/>
+                    </a:stretch>
+                  </pic:blipFill>
+                  <pic:spPr bwMode="auto">
+                    <a:xfrm>
+                      <a:off x="0" y="0"/>
+                      <a:ext cx="5762625" cy="6477000"/>
+                    </a:xfrm>
+                    <a:prstGeom prst="rect">
+                      <a:avLst/>
+                    </a:prstGeom>
+                    <a:noFill/>
+                    <a:ln>
+                      <a:noFill/>
+                    </a:ln>
+                  </pic:spPr>
+                </pic:pic>
+              </a:graphicData>
+            </a:graphic>
+          </wp:inline>
+        </w:drawing>
+      </w:r>
     </w:p>
     <w:p>
       <w:pPr>
@@ -1788,37 +1903,27 @@
         <w:rPr>
           <w:lang w:val="pl-PL"/>
         </w:rPr>
-        <w:t xml:space="preserve"> na przesył danych cyfrowych</w:t>
-      </w:r>
-      <w:r>
-        <w:rPr>
-          <w:lang w:val="pl-PL"/>
-        </w:rPr>
-        <w:t>.</w:t>
-      </w:r>
-      <w:r>
-        <w:rPr>
-          <w:lang w:val="pl-PL"/>
-        </w:rPr>
-        <w:t xml:space="preserve"> Modulacja polega na zmianie </w:t>
-      </w:r>
-      <w:r>
-        <w:rPr>
-          <w:lang w:val="pl-PL"/>
-        </w:rPr>
-        <w:t>częstotliwości</w:t>
-      </w:r>
-      <w:r>
-        <w:rPr>
-          <w:lang w:val="pl-PL"/>
-        </w:rPr>
-        <w:t xml:space="preserve"> carriera między </w:t>
-      </w:r>
-      <w:r>
-        <w:rPr>
-          <w:lang w:val="pl-PL"/>
-        </w:rPr>
-        <w:t>wieloma (w najproszym przypadku modulacji przebiegiem prostokątnym - dwoma)</w:t>
+        <w:t xml:space="preserve"> na przesył danych cyfrowych. Modulacja polega na zmianie częstotliwości carriera między wieloma (w najproszym przypadku modulacji przebiegiem prostokątnym - dwoma) ustalonymi wartościami, odpowiadającymi różnym wartościom sygnału wejściowego.</w:t>
+      </w:r>
+    </w:p>
+    <w:p>
+      <w:pPr>
+        <w:rPr>
+          <w:lang w:val="pl-PL"/>
+        </w:rPr>
+      </w:pPr>
+    </w:p>
+    <w:p>
+      <w:pPr>
+        <w:rPr>
+          <w:lang w:val="pl-PL"/>
+        </w:rPr>
+      </w:pPr>
+      <w:r>
+        <w:rPr>
+          <w:lang w:val="pl-PL"/>
+        </w:rPr>
+        <w:t>Próbki sygnału modelowanego FSK, zebrane przy pomocy SDR’a, przedstawiono poniżej.</w:t>
       </w:r>
       <w:r>
         <w:rPr>
@@ -1830,27 +1935,19 @@
         <w:rPr>
           <w:lang w:val="pl-PL"/>
         </w:rPr>
-        <w:t>ustalonymi wartościami, odpowiadającymi różnym wartościom sygnału wejściowego.</w:t>
-      </w:r>
-    </w:p>
-    <w:p>
-      <w:pPr>
-        <w:rPr>
-          <w:lang w:val="pl-PL"/>
-        </w:rPr>
-      </w:pPr>
-    </w:p>
-    <w:p>
-      <w:pPr>
-        <w:rPr>
-          <w:lang w:val="pl-PL"/>
-        </w:rPr>
-      </w:pPr>
-      <w:r>
-        <w:rPr>
-          <w:lang w:val="pl-PL"/>
-        </w:rPr>
-        <w:t>Próbki sygnału modelowanego FSK, zebrane przy pomocy SDR’a, przedstawiono poniżej.</w:t>
+        <w:t>Tuner ustawiono na częstotliwość 433,</w:t>
+      </w:r>
+      <w:r>
+        <w:rPr>
+          <w:lang w:val="pl-PL"/>
+        </w:rPr>
+        <w:t>92</w:t>
+      </w:r>
+      <w:r>
+        <w:rPr>
+          <w:lang w:val="pl-PL"/>
+        </w:rPr>
+        <w:t xml:space="preserve"> MHz.</w:t>
       </w:r>
     </w:p>
     <w:p>
@@ -1875,227 +1972,6 @@
                 <pic:pic xmlns:pic="http://schemas.openxmlformats.org/drawingml/2006/picture">
                   <pic:nvPicPr>
                     <pic:cNvPr id="26" name="Picture 26" descr="Chart&#10;&#10;Description automatically generated"/>
-                    <pic:cNvPicPr/>
-                  </pic:nvPicPr>
-                  <pic:blipFill>
-                    <a:blip r:embed="rId22"/>
-                    <a:stretch>
-                      <a:fillRect/>
-                    </a:stretch>
-                  </pic:blipFill>
-                  <pic:spPr>
-                    <a:xfrm>
-                      <a:off x="0" y="0"/>
-                      <a:ext cx="4723809" cy="3530159"/>
-                    </a:xfrm>
-                    <a:prstGeom prst="rect">
-                      <a:avLst/>
-                    </a:prstGeom>
-                  </pic:spPr>
-                </pic:pic>
-              </a:graphicData>
-            </a:graphic>
-          </wp:inline>
-        </w:drawing>
-      </w:r>
-    </w:p>
-    <w:p>
-      <w:pPr>
-        <w:pStyle w:val="Caption"/>
-        <w:rPr>
-          <w:lang w:val="pl-PL"/>
-        </w:rPr>
-      </w:pPr>
-      <w:r>
-        <w:rPr>
-          <w:lang w:val="pl-PL"/>
-        </w:rPr>
-        <w:t xml:space="preserve">Rysunek </w:t>
-      </w:r>
-      <w:r>
-        <w:fldChar w:fldCharType="begin"/>
-      </w:r>
-      <w:r>
-        <w:rPr>
-          <w:lang w:val="pl-PL"/>
-        </w:rPr>
-        <w:instrText xml:space="preserve"> SEQ Rysunek \* ARABIC </w:instrText>
-      </w:r>
-      <w:r>
-        <w:fldChar w:fldCharType="separate"/>
-      </w:r>
-      <w:r>
-        <w:rPr>
-          <w:noProof/>
-          <w:lang w:val="pl-PL"/>
-        </w:rPr>
-        <w:t>11</w:t>
-      </w:r>
-      <w:r>
-        <w:fldChar w:fldCharType="end"/>
-      </w:r>
-      <w:r>
-        <w:rPr>
-          <w:lang w:val="pl-PL"/>
-        </w:rPr>
-        <w:t xml:space="preserve"> Próbki sygnału FSK</w:t>
-      </w:r>
-    </w:p>
-    <w:p>
-      <w:pPr>
-        <w:rPr>
-          <w:lang w:val="pl-PL"/>
-        </w:rPr>
-      </w:pPr>
-      <w:r>
-        <w:rPr>
-          <w:lang w:val="pl-PL"/>
-        </w:rPr>
-        <w:t xml:space="preserve">Ponieważ modulacja FSK przełącza częstotliwość carriera między dwoma wartościami, odpowiadającymi zeru i jedynce, nie zmieniając amplitudy sygnału. Na powyższym wykresie </w:t>
-      </w:r>
-      <w:r>
-        <w:rPr>
-          <w:lang w:val="pl-PL"/>
-        </w:rPr>
-        <w:t>p</w:t>
-      </w:r>
-      <w:r>
-        <w:rPr>
-          <w:lang w:val="pl-PL"/>
-        </w:rPr>
-        <w:t>rzedstawiony został zbyt długi przedział czasowy, który uniemozliwia obserwację tych zmian.</w:t>
-      </w:r>
-    </w:p>
-    <w:p>
-      <w:pPr>
-        <w:rPr>
-          <w:lang w:val="pl-PL"/>
-        </w:rPr>
-      </w:pPr>
-      <w:r>
-        <w:rPr>
-          <w:noProof/>
-        </w:rPr>
-        <w:drawing>
-          <wp:inline distT="0" distB="0" distL="0" distR="0" wp14:anchorId="5723D54E" wp14:editId="14BAEE7A">
-            <wp:extent cx="4939682" cy="3530159"/>
-            <wp:effectExtent l="0" t="0" r="0" b="0"/>
-            <wp:docPr id="28" name="Picture 28" descr="Chart, bar chart&#10;&#10;Description automatically generated"/>
-            <wp:cNvGraphicFramePr>
-              <a:graphicFrameLocks xmlns:a="http://schemas.openxmlformats.org/drawingml/2006/main" noChangeAspect="1"/>
-            </wp:cNvGraphicFramePr>
-            <a:graphic xmlns:a="http://schemas.openxmlformats.org/drawingml/2006/main">
-              <a:graphicData uri="http://schemas.openxmlformats.org/drawingml/2006/picture">
-                <pic:pic xmlns:pic="http://schemas.openxmlformats.org/drawingml/2006/picture">
-                  <pic:nvPicPr>
-                    <pic:cNvPr id="28" name="Picture 28" descr="Chart, bar chart&#10;&#10;Description automatically generated"/>
-                    <pic:cNvPicPr/>
-                  </pic:nvPicPr>
-                  <pic:blipFill>
-                    <a:blip r:embed="rId23"/>
-                    <a:stretch>
-                      <a:fillRect/>
-                    </a:stretch>
-                  </pic:blipFill>
-                  <pic:spPr>
-                    <a:xfrm>
-                      <a:off x="0" y="0"/>
-                      <a:ext cx="4939682" cy="3530159"/>
-                    </a:xfrm>
-                    <a:prstGeom prst="rect">
-                      <a:avLst/>
-                    </a:prstGeom>
-                  </pic:spPr>
-                </pic:pic>
-              </a:graphicData>
-            </a:graphic>
-          </wp:inline>
-        </w:drawing>
-      </w:r>
-    </w:p>
-    <w:p>
-      <w:pPr>
-        <w:pStyle w:val="Caption"/>
-        <w:rPr>
-          <w:lang w:val="pl-PL"/>
-        </w:rPr>
-      </w:pPr>
-      <w:r>
-        <w:rPr>
-          <w:lang w:val="pl-PL"/>
-        </w:rPr>
-        <w:t xml:space="preserve">Rysunek </w:t>
-      </w:r>
-      <w:r>
-        <w:fldChar w:fldCharType="begin"/>
-      </w:r>
-      <w:r>
-        <w:rPr>
-          <w:lang w:val="pl-PL"/>
-        </w:rPr>
-        <w:instrText xml:space="preserve"> SEQ Rysunek \* ARABIC </w:instrText>
-      </w:r>
-      <w:r>
-        <w:fldChar w:fldCharType="separate"/>
-      </w:r>
-      <w:r>
-        <w:rPr>
-          <w:noProof/>
-          <w:lang w:val="pl-PL"/>
-        </w:rPr>
-        <w:t>12</w:t>
-      </w:r>
-      <w:r>
-        <w:fldChar w:fldCharType="end"/>
-      </w:r>
-      <w:r>
-        <w:rPr>
-          <w:lang w:val="pl-PL"/>
-        </w:rPr>
-        <w:t xml:space="preserve"> Rising/falling edge sygnału modulującego, odzwierciedlony w próbkach sygnału zmodulowanego.</w:t>
-      </w:r>
-    </w:p>
-    <w:p>
-      <w:pPr>
-        <w:rPr>
-          <w:lang w:val="pl-PL"/>
-        </w:rPr>
-      </w:pPr>
-      <w:r>
-        <w:rPr>
-          <w:lang w:val="pl-PL"/>
-        </w:rPr>
-        <w:t>Tutaj zbliżenie na fragment</w:t>
-      </w:r>
-      <w:r>
-        <w:rPr>
-          <w:lang w:val="pl-PL"/>
-        </w:rPr>
-        <w:t xml:space="preserve"> wykresu próbek. Można zaobserwować zmianę w częstotliwości sygnału, odpowiadającą zmianie z zera na jedynkę (lub odwrotnie) w nadawanym sygnale.</w:t>
-      </w:r>
-    </w:p>
-    <w:p>
-      <w:pPr>
-        <w:keepNext/>
-      </w:pPr>
-      <w:r>
-        <w:rPr>
-          <w:noProof/>
-        </w:rPr>
-        <w:lastRenderedPageBreak/>
-        <w:drawing>
-          <wp:inline distT="0" distB="0" distL="0" distR="0" wp14:anchorId="396AFEC7" wp14:editId="58BCE11F">
-            <wp:extent cx="4723809" cy="3530159"/>
-            <wp:effectExtent l="0" t="0" r="635" b="0"/>
-            <wp:docPr id="6" name="Picture 6" descr="Chart&#10;&#10;Description automatically generated"/>
-            <wp:cNvGraphicFramePr>
-              <a:graphicFrameLocks xmlns:a="http://schemas.openxmlformats.org/drawingml/2006/main" noChangeAspect="1"/>
-            </wp:cNvGraphicFramePr>
-            <a:graphic xmlns:a="http://schemas.openxmlformats.org/drawingml/2006/main">
-              <a:graphicData uri="http://schemas.openxmlformats.org/drawingml/2006/picture">
-                <pic:pic xmlns:pic="http://schemas.openxmlformats.org/drawingml/2006/picture">
-                  <pic:nvPicPr>
-                    <pic:cNvPr id="6" name="Picture 6" descr="Chart&#10;&#10;Description automatically generated"/>
                     <pic:cNvPicPr/>
                   </pic:nvPicPr>
                   <pic:blipFill>
@@ -2150,6 +2026,227 @@
           <w:noProof/>
           <w:lang w:val="pl-PL"/>
         </w:rPr>
+        <w:t>11</w:t>
+      </w:r>
+      <w:r>
+        <w:fldChar w:fldCharType="end"/>
+      </w:r>
+      <w:r>
+        <w:rPr>
+          <w:lang w:val="pl-PL"/>
+        </w:rPr>
+        <w:t xml:space="preserve"> Próbki sygnału FSK</w:t>
+      </w:r>
+    </w:p>
+    <w:p>
+      <w:pPr>
+        <w:rPr>
+          <w:lang w:val="pl-PL"/>
+        </w:rPr>
+      </w:pPr>
+      <w:r>
+        <w:rPr>
+          <w:lang w:val="pl-PL"/>
+        </w:rPr>
+        <w:t xml:space="preserve">Ponieważ modulacja FSK przełącza częstotliwość carriera między dwoma wartościami, odpowiadającymi zeru i jedynce, nie zmieniając amplitudy sygnału. Na powyższym wykresie </w:t>
+      </w:r>
+      <w:r>
+        <w:rPr>
+          <w:lang w:val="pl-PL"/>
+        </w:rPr>
+        <w:t>p</w:t>
+      </w:r>
+      <w:r>
+        <w:rPr>
+          <w:lang w:val="pl-PL"/>
+        </w:rPr>
+        <w:t>rzedstawiony został zbyt długi przedział czasowy, który uniemozliwia obserwację tych zmian.</w:t>
+      </w:r>
+    </w:p>
+    <w:p>
+      <w:pPr>
+        <w:rPr>
+          <w:lang w:val="pl-PL"/>
+        </w:rPr>
+      </w:pPr>
+      <w:r>
+        <w:rPr>
+          <w:noProof/>
+        </w:rPr>
+        <w:drawing>
+          <wp:inline distT="0" distB="0" distL="0" distR="0" wp14:anchorId="5723D54E" wp14:editId="14BAEE7A">
+            <wp:extent cx="4939682" cy="3530159"/>
+            <wp:effectExtent l="0" t="0" r="0" b="0"/>
+            <wp:docPr id="28" name="Picture 28" descr="Chart, bar chart&#10;&#10;Description automatically generated"/>
+            <wp:cNvGraphicFramePr>
+              <a:graphicFrameLocks xmlns:a="http://schemas.openxmlformats.org/drawingml/2006/main" noChangeAspect="1"/>
+            </wp:cNvGraphicFramePr>
+            <a:graphic xmlns:a="http://schemas.openxmlformats.org/drawingml/2006/main">
+              <a:graphicData uri="http://schemas.openxmlformats.org/drawingml/2006/picture">
+                <pic:pic xmlns:pic="http://schemas.openxmlformats.org/drawingml/2006/picture">
+                  <pic:nvPicPr>
+                    <pic:cNvPr id="28" name="Picture 28" descr="Chart, bar chart&#10;&#10;Description automatically generated"/>
+                    <pic:cNvPicPr/>
+                  </pic:nvPicPr>
+                  <pic:blipFill>
+                    <a:blip r:embed="rId25"/>
+                    <a:stretch>
+                      <a:fillRect/>
+                    </a:stretch>
+                  </pic:blipFill>
+                  <pic:spPr>
+                    <a:xfrm>
+                      <a:off x="0" y="0"/>
+                      <a:ext cx="4939682" cy="3530159"/>
+                    </a:xfrm>
+                    <a:prstGeom prst="rect">
+                      <a:avLst/>
+                    </a:prstGeom>
+                  </pic:spPr>
+                </pic:pic>
+              </a:graphicData>
+            </a:graphic>
+          </wp:inline>
+        </w:drawing>
+      </w:r>
+    </w:p>
+    <w:p>
+      <w:pPr>
+        <w:pStyle w:val="Caption"/>
+        <w:rPr>
+          <w:lang w:val="pl-PL"/>
+        </w:rPr>
+      </w:pPr>
+      <w:r>
+        <w:rPr>
+          <w:lang w:val="pl-PL"/>
+        </w:rPr>
+        <w:t xml:space="preserve">Rysunek </w:t>
+      </w:r>
+      <w:r>
+        <w:fldChar w:fldCharType="begin"/>
+      </w:r>
+      <w:r>
+        <w:rPr>
+          <w:lang w:val="pl-PL"/>
+        </w:rPr>
+        <w:instrText xml:space="preserve"> SEQ Rysunek \* ARABIC </w:instrText>
+      </w:r>
+      <w:r>
+        <w:fldChar w:fldCharType="separate"/>
+      </w:r>
+      <w:r>
+        <w:rPr>
+          <w:noProof/>
+          <w:lang w:val="pl-PL"/>
+        </w:rPr>
+        <w:t>12</w:t>
+      </w:r>
+      <w:r>
+        <w:fldChar w:fldCharType="end"/>
+      </w:r>
+      <w:r>
+        <w:rPr>
+          <w:lang w:val="pl-PL"/>
+        </w:rPr>
+        <w:t xml:space="preserve"> Rising/falling edge sygnału modulującego, odzwierciedlony w próbkach sygnału zmodulowanego.</w:t>
+      </w:r>
+    </w:p>
+    <w:p>
+      <w:pPr>
+        <w:rPr>
+          <w:lang w:val="pl-PL"/>
+        </w:rPr>
+      </w:pPr>
+      <w:r>
+        <w:rPr>
+          <w:lang w:val="pl-PL"/>
+        </w:rPr>
+        <w:t>Tutaj zbliżenie na fragment</w:t>
+      </w:r>
+      <w:r>
+        <w:rPr>
+          <w:lang w:val="pl-PL"/>
+        </w:rPr>
+        <w:t xml:space="preserve"> wykresu próbek. Można zaobserwować zmianę w częstotliwości sygnału, odpowiadającą zmianie z zera na jedynkę (lub odwrotnie) w nadawanym sygnale.</w:t>
+      </w:r>
+    </w:p>
+    <w:p>
+      <w:pPr>
+        <w:keepNext/>
+      </w:pPr>
+      <w:r>
+        <w:rPr>
+          <w:noProof/>
+        </w:rPr>
+        <w:lastRenderedPageBreak/>
+        <w:drawing>
+          <wp:inline distT="0" distB="0" distL="0" distR="0" wp14:anchorId="396AFEC7" wp14:editId="58BCE11F">
+            <wp:extent cx="4723809" cy="3530159"/>
+            <wp:effectExtent l="0" t="0" r="635" b="0"/>
+            <wp:docPr id="6" name="Picture 6" descr="Chart&#10;&#10;Description automatically generated"/>
+            <wp:cNvGraphicFramePr>
+              <a:graphicFrameLocks xmlns:a="http://schemas.openxmlformats.org/drawingml/2006/main" noChangeAspect="1"/>
+            </wp:cNvGraphicFramePr>
+            <a:graphic xmlns:a="http://schemas.openxmlformats.org/drawingml/2006/main">
+              <a:graphicData uri="http://schemas.openxmlformats.org/drawingml/2006/picture">
+                <pic:pic xmlns:pic="http://schemas.openxmlformats.org/drawingml/2006/picture">
+                  <pic:nvPicPr>
+                    <pic:cNvPr id="6" name="Picture 6" descr="Chart&#10;&#10;Description automatically generated"/>
+                    <pic:cNvPicPr/>
+                  </pic:nvPicPr>
+                  <pic:blipFill>
+                    <a:blip r:embed="rId26"/>
+                    <a:stretch>
+                      <a:fillRect/>
+                    </a:stretch>
+                  </pic:blipFill>
+                  <pic:spPr>
+                    <a:xfrm>
+                      <a:off x="0" y="0"/>
+                      <a:ext cx="4723809" cy="3530159"/>
+                    </a:xfrm>
+                    <a:prstGeom prst="rect">
+                      <a:avLst/>
+                    </a:prstGeom>
+                  </pic:spPr>
+                </pic:pic>
+              </a:graphicData>
+            </a:graphic>
+          </wp:inline>
+        </w:drawing>
+      </w:r>
+    </w:p>
+    <w:p>
+      <w:pPr>
+        <w:pStyle w:val="Caption"/>
+        <w:rPr>
+          <w:lang w:val="pl-PL"/>
+        </w:rPr>
+      </w:pPr>
+      <w:r>
+        <w:rPr>
+          <w:lang w:val="pl-PL"/>
+        </w:rPr>
+        <w:t xml:space="preserve">Rysunek </w:t>
+      </w:r>
+      <w:r>
+        <w:fldChar w:fldCharType="begin"/>
+      </w:r>
+      <w:r>
+        <w:rPr>
+          <w:lang w:val="pl-PL"/>
+        </w:rPr>
+        <w:instrText xml:space="preserve"> SEQ Rysunek \* ARABIC </w:instrText>
+      </w:r>
+      <w:r>
+        <w:fldChar w:fldCharType="separate"/>
+      </w:r>
+      <w:r>
+        <w:rPr>
+          <w:noProof/>
+          <w:lang w:val="pl-PL"/>
+        </w:rPr>
         <w:t>13</w:t>
       </w:r>
       <w:r>
@@ -2218,7 +2315,7 @@
                     <pic:cNvPicPr/>
                   </pic:nvPicPr>
                   <pic:blipFill>
-                    <a:blip r:embed="rId25"/>
+                    <a:blip r:embed="rId27"/>
                     <a:stretch>
                       <a:fillRect/>
                     </a:stretch>
@@ -2283,7 +2380,7 @@
                     <pic:cNvPicPr/>
                   </pic:nvPicPr>
                   <pic:blipFill>
-                    <a:blip r:embed="rId26"/>
+                    <a:blip r:embed="rId28"/>
                     <a:stretch>
                       <a:fillRect/>
                     </a:stretch>

</xml_diff>